<commit_message>
Added articles about Nastac model, started working on Nastac model
</commit_message>
<xml_diff>
--- a/HPDC article summaries.docx
+++ b/HPDC article summaries.docx
@@ -21,7 +21,23 @@
     </w:p>
     <w:p>
       <w:r>
-        <w:t xml:space="preserve">JJ Sobczak, L Drenchev, R Asthana </w:t>
+        <w:t xml:space="preserve">JJ </w:t>
+      </w:r>
+      <w:proofErr w:type="spellStart"/>
+      <w:r>
+        <w:t>Sobczak</w:t>
+      </w:r>
+      <w:proofErr w:type="spellEnd"/>
+      <w:r>
+        <w:t xml:space="preserve">, L </w:t>
+      </w:r>
+      <w:proofErr w:type="spellStart"/>
+      <w:r>
+        <w:t>Drenchev</w:t>
+      </w:r>
+      <w:proofErr w:type="spellEnd"/>
+      <w:r>
+        <w:t xml:space="preserve">, R Asthana </w:t>
       </w:r>
     </w:p>
     <w:p>
@@ -39,7 +55,15 @@
         <w:t xml:space="preserve"> pressure</w:t>
       </w:r>
       <w:r>
-        <w:t xml:space="preserve"> increases the heat transfer by factor of 15 (for al-si) compared to atmosphere pressure, because of improved thermal contact between mould and metal. </w:t>
+        <w:t xml:space="preserve"> increases the heat transfer by factor of 15 (for al-</w:t>
+      </w:r>
+      <w:proofErr w:type="spellStart"/>
+      <w:r>
+        <w:t>si</w:t>
+      </w:r>
+      <w:proofErr w:type="spellEnd"/>
+      <w:r>
+        <w:t>) compared to atmosphere pressure, because of improved thermal contact between mould and metal. </w:t>
       </w:r>
     </w:p>
     <w:p>
@@ -73,10 +97,7 @@
         </w:numPr>
       </w:pPr>
       <w:r>
-        <w:t xml:space="preserve"> Alpha-phase volume increased</w:t>
-      </w:r>
-      <w:r>
-        <w:t xml:space="preserve"> from 21.87% to 46.23 %. </w:t>
+        <w:t xml:space="preserve"> Alpha-phase volume increased from 21.87% to 46.23 %. </w:t>
       </w:r>
     </w:p>
     <w:p>
@@ -88,7 +109,15 @@
         </w:numPr>
       </w:pPr>
       <w:r>
-        <w:t xml:space="preserve"> Eutectic Si content increased by ~20 wt%.</w:t>
+        <w:t xml:space="preserve"> Eutectic Si content increased by ~20 </w:t>
+      </w:r>
+      <w:proofErr w:type="spellStart"/>
+      <w:r>
+        <w:t>wt</w:t>
+      </w:r>
+      <w:proofErr w:type="spellEnd"/>
+      <w:r>
+        <w:t>%.</w:t>
       </w:r>
     </w:p>
     <w:p>
@@ -100,10 +129,7 @@
         </w:numPr>
       </w:pPr>
       <w:r>
-        <w:t xml:space="preserve"> Eutectic temperature </w:t>
-      </w:r>
-      <w:r>
-        <w:t>increased by 5 degrees C.</w:t>
+        <w:t xml:space="preserve"> Eutectic temperature increased by 5 degrees C.</w:t>
       </w:r>
     </w:p>
     <w:p>
@@ -121,7 +147,15 @@
         </w:numPr>
       </w:pPr>
       <w:r>
-        <w:t>formula for estimating the effect of pressure and ultrasonic vibration on nucleation using the Clausius-Clapeyron equa</w:t>
+        <w:t xml:space="preserve">formula for estimating the effect of pressure and ultrasonic vibration on nucleation using the </w:t>
+      </w:r>
+      <w:proofErr w:type="spellStart"/>
+      <w:r>
+        <w:t>Clausius-Clapeyron</w:t>
+      </w:r>
+      <w:proofErr w:type="spellEnd"/>
+      <w:r>
+        <w:t xml:space="preserve"> equa</w:t>
       </w:r>
       <w:r>
         <w:t>tion</w:t>
@@ -159,191 +193,1714 @@
         <w:pStyle w:val="Heading1"/>
       </w:pPr>
       <w:r>
-        <w:t>Effects of Sr and pressure on microstructure,</w:t>
-      </w:r>
-      <w:r>
-        <w:t xml:space="preserve"> mechanical and wear </w:t>
-      </w:r>
-      <w:r>
-        <w:t>properties of near</w:t>
+        <w:t xml:space="preserve">Effects of </w:t>
+      </w:r>
+      <w:proofErr w:type="spellStart"/>
+      <w:r>
+        <w:t>Sr</w:t>
+      </w:r>
+      <w:proofErr w:type="spellEnd"/>
+      <w:r>
+        <w:t xml:space="preserve"> and pressure on microstructure, mechanical and wear properties of near eutectic Al–Si piston alloys</w:t>
+      </w:r>
+    </w:p>
+    <w:p>
+      <w:proofErr w:type="spellStart"/>
+      <w:r>
+        <w:t>Pratheesh</w:t>
+      </w:r>
+      <w:proofErr w:type="spellEnd"/>
+      <w:r>
+        <w:t xml:space="preserve"> et al.</w:t>
+      </w:r>
+    </w:p>
+    <w:p>
+      <w:pPr>
+        <w:pStyle w:val="ListParagraph"/>
+        <w:numPr>
+          <w:ilvl w:val="0"/>
+          <w:numId w:val="2"/>
+        </w:numPr>
+      </w:pPr>
+      <w:proofErr w:type="spellStart"/>
+      <w:r>
+        <w:t>Sr</w:t>
+      </w:r>
+      <w:proofErr w:type="spellEnd"/>
+      <w:r>
+        <w:t xml:space="preserve"> 0.04% changes silicon morphology from platelets to finer </w:t>
+      </w:r>
+      <w:proofErr w:type="spellStart"/>
+      <w:r>
+        <w:t>fiber</w:t>
+      </w:r>
+      <w:proofErr w:type="spellEnd"/>
+      <w:r>
+        <w:t>-like structures.</w:t>
+      </w:r>
+    </w:p>
+    <w:p>
+      <w:pPr>
+        <w:pStyle w:val="ListParagraph"/>
+        <w:numPr>
+          <w:ilvl w:val="0"/>
+          <w:numId w:val="2"/>
+        </w:numPr>
+      </w:pPr>
+      <w:r>
+        <w:t xml:space="preserve">UTS 155 MPa </w:t>
+      </w:r>
+      <w:r>
+        <w:sym w:font="Wingdings" w:char="F0E0"/>
+      </w:r>
+      <w:r>
+        <w:t xml:space="preserve"> 180 MPa</w:t>
+      </w:r>
+    </w:p>
+    <w:p>
+      <w:pPr>
+        <w:pStyle w:val="ListParagraph"/>
+        <w:numPr>
+          <w:ilvl w:val="0"/>
+          <w:numId w:val="2"/>
+        </w:numPr>
+      </w:pPr>
+      <w:r>
+        <w:t xml:space="preserve">Hardness 100 HB </w:t>
+      </w:r>
+      <w:r>
+        <w:sym w:font="Wingdings" w:char="F0E0"/>
+      </w:r>
+      <w:r>
+        <w:t xml:space="preserve"> 115 HB</w:t>
+      </w:r>
+    </w:p>
+    <w:p>
+      <w:pPr>
+        <w:pStyle w:val="ListParagraph"/>
+        <w:numPr>
+          <w:ilvl w:val="0"/>
+          <w:numId w:val="2"/>
+        </w:numPr>
+      </w:pPr>
+      <w:r>
+        <w:t xml:space="preserve">Elongation 2.5% </w:t>
+      </w:r>
+      <w:r>
+        <w:sym w:font="Wingdings" w:char="F0E0"/>
+      </w:r>
+      <w:r>
+        <w:t xml:space="preserve"> 2.2% (2% for squeeze cast)</w:t>
+      </w:r>
+    </w:p>
+    <w:p>
+      <w:pPr>
+        <w:pStyle w:val="ListParagraph"/>
+        <w:numPr>
+          <w:ilvl w:val="0"/>
+          <w:numId w:val="2"/>
+        </w:numPr>
+      </w:pPr>
+      <w:r>
+        <w:t xml:space="preserve">T6 heat treatment: Si coarsening </w:t>
+      </w:r>
+      <w:r>
+        <w:sym w:font="Wingdings" w:char="F0E0"/>
+      </w:r>
+      <w:r>
+        <w:t xml:space="preserve"> fragmentation </w:t>
+      </w:r>
+      <w:r>
+        <w:sym w:font="Wingdings" w:char="F0E0"/>
       </w:r>
       <w:r>
         <w:t xml:space="preserve"> </w:t>
       </w:r>
-      <w:r>
-        <w:t>eutectic Al–Si piston alloys</w:t>
-      </w:r>
-    </w:p>
-    <w:p>
-      <w:r>
-        <w:t>Pratheesh et al.</w:t>
-      </w:r>
-    </w:p>
-    <w:p>
-      <w:pPr>
-        <w:pStyle w:val="ListParagraph"/>
-        <w:numPr>
-          <w:ilvl w:val="0"/>
-          <w:numId w:val="2"/>
-        </w:numPr>
-      </w:pPr>
-      <w:r>
-        <w:t>Sr 0.04% changes silicon morphology from platelets to finer fiber-like structures.</w:t>
-      </w:r>
-    </w:p>
-    <w:p>
-      <w:pPr>
-        <w:pStyle w:val="ListParagraph"/>
-        <w:numPr>
-          <w:ilvl w:val="0"/>
-          <w:numId w:val="2"/>
-        </w:numPr>
-      </w:pPr>
-      <w:r>
-        <w:t xml:space="preserve">UTS 155 MPa </w:t>
+      <w:proofErr w:type="spellStart"/>
+      <w:r>
+        <w:t>spheroidisation</w:t>
+      </w:r>
+      <w:proofErr w:type="spellEnd"/>
+      <w:r>
+        <w:t xml:space="preserve"> </w:t>
+      </w:r>
+    </w:p>
+    <w:p>
+      <w:pPr>
+        <w:pStyle w:val="Heading1"/>
+      </w:pPr>
+      <w:r>
+        <w:t>The Influence of Intensification Pressure on the Gate Microstructure of AlSi3MgMn High Pressure Die Castings</w:t>
+      </w:r>
+    </w:p>
+    <w:p>
+      <w:proofErr w:type="spellStart"/>
+      <w:r>
+        <w:t>Otarawanna</w:t>
+      </w:r>
+      <w:proofErr w:type="spellEnd"/>
+      <w:r>
+        <w:t xml:space="preserve"> et al.</w:t>
+      </w:r>
+    </w:p>
+    <w:p>
+      <w:pPr>
+        <w:pStyle w:val="ListParagraph"/>
+        <w:numPr>
+          <w:ilvl w:val="0"/>
+          <w:numId w:val="3"/>
+        </w:numPr>
+      </w:pPr>
+      <w:r>
+        <w:t>2 values of intensification pressure: 13 MPa and 61 MPa</w:t>
+      </w:r>
+    </w:p>
+    <w:p>
+      <w:pPr>
+        <w:pStyle w:val="ListParagraph"/>
+        <w:numPr>
+          <w:ilvl w:val="0"/>
+          <w:numId w:val="3"/>
+        </w:numPr>
+      </w:pPr>
+      <w:r>
+        <w:t>Higher pressure caused shear banding in the gate.</w:t>
+      </w:r>
+    </w:p>
+    <w:p>
+      <w:pPr>
+        <w:pStyle w:val="ListParagraph"/>
+        <w:numPr>
+          <w:ilvl w:val="0"/>
+          <w:numId w:val="3"/>
+        </w:numPr>
+      </w:pPr>
+      <w:r>
+        <w:t xml:space="preserve">Higher pressure </w:t>
       </w:r>
       <w:r>
         <w:sym w:font="Wingdings" w:char="F0E0"/>
       </w:r>
       <w:r>
-        <w:t xml:space="preserve"> 180 MPa</w:t>
-      </w:r>
-    </w:p>
-    <w:p>
-      <w:pPr>
-        <w:pStyle w:val="ListParagraph"/>
-        <w:numPr>
-          <w:ilvl w:val="0"/>
-          <w:numId w:val="2"/>
-        </w:numPr>
-      </w:pPr>
-      <w:r>
-        <w:t xml:space="preserve">Hardness 100 HB </w:t>
-      </w:r>
-      <w:r>
-        <w:sym w:font="Wingdings" w:char="F0E0"/>
-      </w:r>
-      <w:r>
-        <w:t xml:space="preserve"> 115 HB</w:t>
-      </w:r>
-    </w:p>
-    <w:p>
-      <w:pPr>
-        <w:pStyle w:val="ListParagraph"/>
-        <w:numPr>
-          <w:ilvl w:val="0"/>
-          <w:numId w:val="2"/>
-        </w:numPr>
-      </w:pPr>
-      <w:r>
-        <w:t xml:space="preserve">Elongation 2.5% </w:t>
-      </w:r>
-      <w:r>
-        <w:sym w:font="Wingdings" w:char="F0E0"/>
-      </w:r>
-      <w:r>
-        <w:t xml:space="preserve"> 2.2% (2% for squeeze cast)</w:t>
-      </w:r>
-    </w:p>
-    <w:p>
-      <w:pPr>
-        <w:pStyle w:val="ListParagraph"/>
-        <w:numPr>
-          <w:ilvl w:val="0"/>
-          <w:numId w:val="2"/>
-        </w:numPr>
-      </w:pPr>
-      <w:r>
-        <w:t xml:space="preserve">T6 heat treatment: Si coarsening </w:t>
-      </w:r>
-      <w:r>
-        <w:sym w:font="Wingdings" w:char="F0E0"/>
-      </w:r>
-      <w:r>
-        <w:t xml:space="preserve"> fragmentation </w:t>
-      </w:r>
-      <w:r>
-        <w:sym w:font="Wingdings" w:char="F0E0"/>
-      </w:r>
-      <w:r>
-        <w:t xml:space="preserve"> spheroidisation </w:t>
-      </w:r>
-    </w:p>
+        <w:t xml:space="preserve"> lower porosity</w:t>
+      </w:r>
+    </w:p>
+    <w:p>
+      <w:pPr>
+        <w:pStyle w:val="ListParagraph"/>
+        <w:numPr>
+          <w:ilvl w:val="0"/>
+          <w:numId w:val="3"/>
+        </w:numPr>
+      </w:pPr>
+      <w:r>
+        <w:t xml:space="preserve">Shear banding causes cracks and severe </w:t>
+      </w:r>
+      <w:proofErr w:type="spellStart"/>
+      <w:r>
+        <w:t>macrosegregations</w:t>
+      </w:r>
+      <w:proofErr w:type="spellEnd"/>
+    </w:p>
+    <w:p/>
     <w:p>
       <w:pPr>
         <w:pStyle w:val="Heading1"/>
       </w:pPr>
       <w:r>
-        <w:t>The Influence of Intensification Pressure on the Gate Microstructure of</w:t>
-      </w:r>
+        <w:lastRenderedPageBreak/>
+        <w:t xml:space="preserve">Casting Characteristics of </w:t>
+      </w:r>
+      <w:proofErr w:type="spellStart"/>
+      <w:r>
+        <w:t>Aluminum</w:t>
+      </w:r>
+      <w:proofErr w:type="spellEnd"/>
+      <w:r>
+        <w:t xml:space="preserve"> Die Casting Alloys</w:t>
+      </w:r>
+    </w:p>
+    <w:p>
+      <w:proofErr w:type="spellStart"/>
+      <w:r>
+        <w:t>Makhlouf</w:t>
+      </w:r>
+      <w:proofErr w:type="spellEnd"/>
+      <w:r>
+        <w:t xml:space="preserve"> M. </w:t>
+      </w:r>
+      <w:proofErr w:type="spellStart"/>
+      <w:r>
+        <w:t>Makhlouf</w:t>
+      </w:r>
+      <w:proofErr w:type="spellEnd"/>
+      <w:r>
+        <w:t xml:space="preserve">, </w:t>
+      </w:r>
+      <w:proofErr w:type="spellStart"/>
+      <w:r>
+        <w:t>Diran</w:t>
+      </w:r>
+      <w:proofErr w:type="spellEnd"/>
       <w:r>
         <w:t xml:space="preserve"> </w:t>
       </w:r>
-      <w:r>
-        <w:t>AlSi3MgMn High Pressure Die Castings</w:t>
-      </w:r>
-    </w:p>
-    <w:p>
-      <w:r>
-        <w:t>Otarawanna et al.</w:t>
-      </w:r>
-    </w:p>
-    <w:p>
-      <w:pPr>
-        <w:pStyle w:val="ListParagraph"/>
-        <w:numPr>
-          <w:ilvl w:val="0"/>
-          <w:numId w:val="3"/>
-        </w:numPr>
-      </w:pPr>
-      <w:r>
-        <w:t>2 values of intensification pressure: 13 MPa and 61 MPa</w:t>
-      </w:r>
-    </w:p>
-    <w:p>
-      <w:pPr>
-        <w:pStyle w:val="ListParagraph"/>
-        <w:numPr>
-          <w:ilvl w:val="0"/>
-          <w:numId w:val="3"/>
-        </w:numPr>
-      </w:pPr>
-      <w:r>
-        <w:t>Higher pressure caused shear banding in the gate.</w:t>
-      </w:r>
-    </w:p>
-    <w:p>
-      <w:pPr>
-        <w:pStyle w:val="ListParagraph"/>
-        <w:numPr>
-          <w:ilvl w:val="0"/>
-          <w:numId w:val="3"/>
-        </w:numPr>
-      </w:pPr>
-      <w:r>
-        <w:t xml:space="preserve">Higher pressure </w:t>
-      </w:r>
-      <w:r>
-        <w:sym w:font="Wingdings" w:char="F0E0"/>
-      </w:r>
-      <w:r>
-        <w:t xml:space="preserve"> lower porosity</w:t>
-      </w:r>
-    </w:p>
-    <w:p>
-      <w:pPr>
-        <w:pStyle w:val="ListParagraph"/>
-        <w:numPr>
-          <w:ilvl w:val="0"/>
-          <w:numId w:val="3"/>
-        </w:numPr>
-      </w:pPr>
-      <w:r>
-        <w:t>Shear banding causes cracks and severe macrosegregations</w:t>
-      </w:r>
+      <w:proofErr w:type="spellStart"/>
+      <w:r>
+        <w:t>Apelian</w:t>
+      </w:r>
+      <w:proofErr w:type="spellEnd"/>
+      <w:r>
+        <w:t>, 2002</w:t>
+      </w:r>
+    </w:p>
+    <w:p>
+      <w:pPr>
+        <w:pStyle w:val="ListParagraph"/>
+        <w:numPr>
+          <w:ilvl w:val="0"/>
+          <w:numId w:val="3"/>
+        </w:numPr>
+      </w:pPr>
+      <w:r>
+        <w:t xml:space="preserve">The sludge factor (SF) is most important in determining the sludge formation tendency of the alloy. </w:t>
+      </w:r>
+      <m:oMath>
+        <m:r>
+          <w:rPr>
+            <w:rFonts w:ascii="Cambria Math" w:hAnsi="Cambria Math"/>
+          </w:rPr>
+          <m:t>SF=</m:t>
+        </m:r>
+        <m:d>
+          <m:dPr>
+            <m:ctrlPr>
+              <w:rPr>
+                <w:rFonts w:ascii="Cambria Math" w:hAnsi="Cambria Math"/>
+                <w:i/>
+              </w:rPr>
+            </m:ctrlPr>
+          </m:dPr>
+          <m:e>
+            <m:r>
+              <w:rPr>
+                <w:rFonts w:ascii="Cambria Math" w:hAnsi="Cambria Math"/>
+              </w:rPr>
+              <m:t>1 x wt% Fe</m:t>
+            </m:r>
+          </m:e>
+        </m:d>
+        <m:r>
+          <w:rPr>
+            <w:rFonts w:ascii="Cambria Math" w:hAnsi="Cambria Math"/>
+          </w:rPr>
+          <m:t>+</m:t>
+        </m:r>
+        <m:d>
+          <m:dPr>
+            <m:ctrlPr>
+              <w:rPr>
+                <w:rFonts w:ascii="Cambria Math" w:hAnsi="Cambria Math"/>
+                <w:i/>
+              </w:rPr>
+            </m:ctrlPr>
+          </m:dPr>
+          <m:e>
+            <m:r>
+              <w:rPr>
+                <w:rFonts w:ascii="Cambria Math" w:hAnsi="Cambria Math"/>
+              </w:rPr>
+              <m:t>2 x wt% Mn</m:t>
+            </m:r>
+          </m:e>
+        </m:d>
+        <m:r>
+          <w:rPr>
+            <w:rFonts w:ascii="Cambria Math" w:hAnsi="Cambria Math"/>
+          </w:rPr>
+          <m:t>+(3 x wt% Cr)</m:t>
+        </m:r>
+      </m:oMath>
+    </w:p>
+    <w:p>
+      <w:pPr>
+        <w:pStyle w:val="ListParagraph"/>
+        <w:numPr>
+          <w:ilvl w:val="0"/>
+          <w:numId w:val="3"/>
+        </w:numPr>
+      </w:pPr>
+      <w:r>
+        <w:rPr>
+          <w:rFonts w:eastAsiaTheme="minorEastAsia"/>
+        </w:rPr>
+        <w:t xml:space="preserve">Slower cooling </w:t>
+      </w:r>
+      <w:proofErr w:type="spellStart"/>
+      <w:r>
+        <w:rPr>
+          <w:rFonts w:eastAsiaTheme="minorEastAsia"/>
+        </w:rPr>
+        <w:t>favors</w:t>
+      </w:r>
+      <w:proofErr w:type="spellEnd"/>
+      <w:r>
+        <w:rPr>
+          <w:rFonts w:eastAsiaTheme="minorEastAsia"/>
+        </w:rPr>
+        <w:t xml:space="preserve"> the formation of sludge.</w:t>
+      </w:r>
+    </w:p>
+    <w:p>
+      <w:pPr>
+        <w:pStyle w:val="ListParagraph"/>
+        <w:numPr>
+          <w:ilvl w:val="0"/>
+          <w:numId w:val="3"/>
+        </w:numPr>
+      </w:pPr>
+      <w:r>
+        <w:rPr>
+          <w:rFonts w:eastAsiaTheme="minorEastAsia"/>
+        </w:rPr>
+        <w:t>Sludge does not form during holding at 670 °C or 720 °C</w:t>
+      </w:r>
+    </w:p>
+    <w:p>
+      <w:pPr>
+        <w:pStyle w:val="ListParagraph"/>
+        <w:numPr>
+          <w:ilvl w:val="0"/>
+          <w:numId w:val="3"/>
+        </w:numPr>
+      </w:pPr>
+      <w:r>
+        <w:t>In fast cooling, no needle-like or Chinese script sludge was formed, only block-like</w:t>
+      </w:r>
+    </w:p>
+    <w:p/>
+    <w:p>
+      <w:pPr>
+        <w:pStyle w:val="Heading1"/>
+      </w:pPr>
+      <w:r>
+        <w:t xml:space="preserve">Influence of </w:t>
+      </w:r>
+      <w:proofErr w:type="spellStart"/>
+      <w:r>
+        <w:t>Sr</w:t>
+      </w:r>
+      <w:proofErr w:type="spellEnd"/>
+      <w:r>
+        <w:t xml:space="preserve"> and </w:t>
+      </w:r>
+      <w:proofErr w:type="spellStart"/>
+      <w:r>
+        <w:t>Mn</w:t>
+      </w:r>
+      <w:proofErr w:type="spellEnd"/>
+      <w:r>
+        <w:t xml:space="preserve"> Additions on Intermetallic compound Morphologies in Al-Si-Cu-Fe Cast Alloys</w:t>
+      </w:r>
+    </w:p>
+    <w:p>
+      <w:proofErr w:type="spellStart"/>
+      <w:r>
+        <w:t>Peyman</w:t>
+      </w:r>
+      <w:proofErr w:type="spellEnd"/>
+      <w:r>
+        <w:t xml:space="preserve"> </w:t>
+      </w:r>
+      <w:proofErr w:type="spellStart"/>
+      <w:r>
+        <w:t>Ashtari</w:t>
+      </w:r>
+      <w:proofErr w:type="spellEnd"/>
+      <w:r>
+        <w:t xml:space="preserve">, Hiroyasu </w:t>
+      </w:r>
+      <w:proofErr w:type="spellStart"/>
+      <w:r>
+        <w:t>Tezuka</w:t>
+      </w:r>
+      <w:proofErr w:type="spellEnd"/>
+      <w:r>
+        <w:t xml:space="preserve"> and Tatsuo Sato 2003</w:t>
+      </w:r>
+    </w:p>
+    <w:p>
+      <w:pPr>
+        <w:pStyle w:val="ListParagraph"/>
+        <w:numPr>
+          <w:ilvl w:val="0"/>
+          <w:numId w:val="3"/>
+        </w:numPr>
+      </w:pPr>
+      <w:r>
+        <w:t xml:space="preserve">In the absence of </w:t>
+      </w:r>
+      <w:proofErr w:type="spellStart"/>
+      <w:r>
+        <w:t>Mn</w:t>
+      </w:r>
+      <w:proofErr w:type="spellEnd"/>
+      <w:r>
+        <w:t>, no Chinese Script or sludge forms</w:t>
+      </w:r>
+    </w:p>
+    <w:p>
+      <w:pPr>
+        <w:pStyle w:val="ListParagraph"/>
+        <w:numPr>
+          <w:ilvl w:val="0"/>
+          <w:numId w:val="3"/>
+        </w:numPr>
+      </w:pPr>
+      <w:r>
+        <w:t xml:space="preserve">In high cooling rate, </w:t>
+      </w:r>
+      <w:proofErr w:type="spellStart"/>
+      <w:r>
+        <w:t>Sr</w:t>
+      </w:r>
+      <w:proofErr w:type="spellEnd"/>
+      <w:r>
+        <w:t xml:space="preserve"> and </w:t>
+      </w:r>
+      <w:proofErr w:type="spellStart"/>
+      <w:r>
+        <w:t>Mn</w:t>
+      </w:r>
+      <w:proofErr w:type="spellEnd"/>
+      <w:r>
+        <w:t xml:space="preserve"> additions transform needle-like beta into Chinese script</w:t>
+      </w:r>
+    </w:p>
+    <w:p/>
+    <w:p>
+      <w:pPr>
+        <w:pStyle w:val="Heading1"/>
+      </w:pPr>
+      <w:r>
+        <w:t xml:space="preserve">Influence of modification, solidification conditions and heat treatment on the microstructure and mechanical properties of A356 </w:t>
+      </w:r>
+      <w:proofErr w:type="spellStart"/>
+      <w:r>
+        <w:t>aluminum</w:t>
+      </w:r>
+      <w:proofErr w:type="spellEnd"/>
+      <w:r>
+        <w:t xml:space="preserve"> alloy</w:t>
+      </w:r>
+    </w:p>
+    <w:p>
+      <w:proofErr w:type="spellStart"/>
+      <w:r>
+        <w:t>Shabestari</w:t>
+      </w:r>
+      <w:proofErr w:type="spellEnd"/>
+      <w:r>
+        <w:t xml:space="preserve">, F. </w:t>
+      </w:r>
+      <w:proofErr w:type="spellStart"/>
+      <w:r>
+        <w:t>Shahri</w:t>
+      </w:r>
+      <w:proofErr w:type="spellEnd"/>
+      <w:r>
+        <w:t xml:space="preserve"> 2004</w:t>
+      </w:r>
+    </w:p>
+    <w:p>
+      <w:pPr>
+        <w:pStyle w:val="ListParagraph"/>
+        <w:numPr>
+          <w:ilvl w:val="0"/>
+          <w:numId w:val="3"/>
+        </w:numPr>
+      </w:pPr>
+      <w:r>
+        <w:t>A356 alloy</w:t>
+      </w:r>
+    </w:p>
+    <w:p>
+      <w:pPr>
+        <w:pStyle w:val="ListParagraph"/>
+        <w:numPr>
+          <w:ilvl w:val="0"/>
+          <w:numId w:val="3"/>
+        </w:numPr>
+      </w:pPr>
+      <w:r>
+        <w:t xml:space="preserve">Greatest improvement of </w:t>
+      </w:r>
+      <w:proofErr w:type="spellStart"/>
+      <w:r>
+        <w:t>Sr</w:t>
+      </w:r>
+      <w:proofErr w:type="spellEnd"/>
+      <w:r>
+        <w:t xml:space="preserve"> observed with elongation at slow solidification rates</w:t>
+      </w:r>
+    </w:p>
+    <w:p>
+      <w:pPr>
+        <w:pStyle w:val="ListParagraph"/>
+        <w:numPr>
+          <w:ilvl w:val="0"/>
+          <w:numId w:val="3"/>
+        </w:numPr>
+      </w:pPr>
+      <w:r>
+        <w:t xml:space="preserve">At higher solidification rates, Sb is more effective than </w:t>
+      </w:r>
+      <w:proofErr w:type="spellStart"/>
+      <w:r>
+        <w:t>Sr</w:t>
+      </w:r>
+      <w:proofErr w:type="spellEnd"/>
+    </w:p>
+    <w:p>
+      <w:pPr>
+        <w:pStyle w:val="ListParagraph"/>
+        <w:numPr>
+          <w:ilvl w:val="0"/>
+          <w:numId w:val="3"/>
+        </w:numPr>
+      </w:pPr>
+      <w:r>
+        <w:t>The best prediction of tensile properties is size and number of silicon particles per unit area.</w:t>
+      </w:r>
+    </w:p>
+    <w:p/>
+    <w:p>
+      <w:pPr>
+        <w:pStyle w:val="Heading1"/>
+      </w:pPr>
+      <w:r>
+        <w:t>Effect of copper and solidification conditions on the microstructure and mechanical properties of Al-Si-Mg alloys</w:t>
+      </w:r>
+    </w:p>
+    <w:p>
+      <w:proofErr w:type="spellStart"/>
+      <w:r>
+        <w:t>Shabestari</w:t>
+      </w:r>
+      <w:proofErr w:type="spellEnd"/>
+      <w:r>
+        <w:t xml:space="preserve">, H. </w:t>
+      </w:r>
+      <w:proofErr w:type="spellStart"/>
+      <w:r>
+        <w:t>Moemeni</w:t>
+      </w:r>
+      <w:proofErr w:type="spellEnd"/>
+      <w:r>
+        <w:t xml:space="preserve"> 2004</w:t>
+      </w:r>
+    </w:p>
+    <w:p>
+      <w:pPr>
+        <w:pStyle w:val="ListParagraph"/>
+        <w:numPr>
+          <w:ilvl w:val="0"/>
+          <w:numId w:val="3"/>
+        </w:numPr>
+      </w:pPr>
+      <w:r>
+        <w:t>A356 alloy</w:t>
+      </w:r>
+    </w:p>
+    <w:p>
+      <w:pPr>
+        <w:pStyle w:val="ListParagraph"/>
+        <w:numPr>
+          <w:ilvl w:val="0"/>
+          <w:numId w:val="3"/>
+        </w:numPr>
+      </w:pPr>
+      <w:r>
+        <w:rPr>
+          <w:rFonts w:ascii="Arial" w:hAnsi="Arial" w:cs="Arial"/>
+          <w:color w:val="2E2E2E"/>
+          <w:shd w:val="clear" w:color="auto" w:fill="FFFFFF"/>
+        </w:rPr>
+        <w:t>The secondary dendrite arm spacing depends on chemical composition of the alloy, cooling rate, local solidification time and temperature gradient</w:t>
+      </w:r>
+      <w:r>
+        <w:rPr>
+          <w:rStyle w:val="apple-converted-space"/>
+          <w:rFonts w:ascii="Arial" w:hAnsi="Arial" w:cs="Arial"/>
+          <w:color w:val="2E2E2E"/>
+          <w:shd w:val="clear" w:color="auto" w:fill="FFFFFF"/>
+        </w:rPr>
+        <w:t> </w:t>
+      </w:r>
+      <w:hyperlink r:id="rId7" w:anchor="BIB1" w:history="1">
+        <w:r>
+          <w:rPr>
+            <w:rStyle w:val="Hyperlink"/>
+            <w:rFonts w:ascii="Arial" w:hAnsi="Arial" w:cs="Arial"/>
+            <w:color w:val="316C9D"/>
+            <w:bdr w:val="none" w:sz="0" w:space="0" w:color="auto" w:frame="1"/>
+            <w:shd w:val="clear" w:color="auto" w:fill="FFFFFF"/>
+          </w:rPr>
+          <w:t>[1]</w:t>
+        </w:r>
+      </w:hyperlink>
+      <w:r>
+        <w:rPr>
+          <w:rFonts w:ascii="Arial" w:hAnsi="Arial" w:cs="Arial"/>
+          <w:color w:val="2E2E2E"/>
+          <w:shd w:val="clear" w:color="auto" w:fill="FFFFFF"/>
+        </w:rPr>
+        <w:t> and </w:t>
+      </w:r>
+      <w:hyperlink r:id="rId8" w:anchor="BIB9" w:history="1">
+        <w:r>
+          <w:rPr>
+            <w:rStyle w:val="Hyperlink"/>
+            <w:rFonts w:ascii="Arial" w:hAnsi="Arial" w:cs="Arial"/>
+            <w:color w:val="316C9D"/>
+            <w:bdr w:val="none" w:sz="0" w:space="0" w:color="auto" w:frame="1"/>
+            <w:shd w:val="clear" w:color="auto" w:fill="FFFFFF"/>
+          </w:rPr>
+          <w:t>[9]</w:t>
+        </w:r>
+      </w:hyperlink>
+    </w:p>
+    <w:p>
+      <w:pPr>
+        <w:pStyle w:val="ListParagraph"/>
+        <w:numPr>
+          <w:ilvl w:val="0"/>
+          <w:numId w:val="3"/>
+        </w:numPr>
+      </w:pPr>
+      <w:r>
+        <w:rPr>
+          <w:rFonts w:ascii="Arial" w:hAnsi="Arial" w:cs="Arial"/>
+          <w:color w:val="2E2E2E"/>
+          <w:shd w:val="clear" w:color="auto" w:fill="FFFFFF"/>
+        </w:rPr>
+        <w:t>The tensile properties most affected by variations in DAS are ultimate tensile strength (UTS) and percent of elongation</w:t>
+      </w:r>
+      <w:r>
+        <w:rPr>
+          <w:rStyle w:val="apple-converted-space"/>
+          <w:rFonts w:ascii="Arial" w:hAnsi="Arial" w:cs="Arial"/>
+          <w:color w:val="2E2E2E"/>
+          <w:shd w:val="clear" w:color="auto" w:fill="FFFFFF"/>
+        </w:rPr>
+        <w:t> </w:t>
+      </w:r>
+      <w:hyperlink r:id="rId9" w:anchor="BIB1" w:history="1">
+        <w:r>
+          <w:rPr>
+            <w:rStyle w:val="Hyperlink"/>
+            <w:rFonts w:ascii="Arial" w:hAnsi="Arial" w:cs="Arial"/>
+            <w:color w:val="316C9D"/>
+            <w:bdr w:val="none" w:sz="0" w:space="0" w:color="auto" w:frame="1"/>
+            <w:shd w:val="clear" w:color="auto" w:fill="FFFFFF"/>
+          </w:rPr>
+          <w:t>[1]</w:t>
+        </w:r>
+      </w:hyperlink>
+      <w:r>
+        <w:rPr>
+          <w:rFonts w:ascii="Arial" w:hAnsi="Arial" w:cs="Arial"/>
+          <w:color w:val="2E2E2E"/>
+          <w:shd w:val="clear" w:color="auto" w:fill="FFFFFF"/>
+        </w:rPr>
+        <w:t> and </w:t>
+      </w:r>
+      <w:hyperlink r:id="rId10" w:anchor="BIB10" w:history="1">
+        <w:r>
+          <w:rPr>
+            <w:rStyle w:val="Hyperlink"/>
+            <w:rFonts w:ascii="Arial" w:hAnsi="Arial" w:cs="Arial"/>
+            <w:color w:val="316C9D"/>
+            <w:bdr w:val="none" w:sz="0" w:space="0" w:color="auto" w:frame="1"/>
+            <w:shd w:val="clear" w:color="auto" w:fill="FFFFFF"/>
+          </w:rPr>
+          <w:t>[10]</w:t>
+        </w:r>
+      </w:hyperlink>
+      <w:r>
+        <w:rPr>
+          <w:rFonts w:ascii="Arial" w:hAnsi="Arial" w:cs="Arial"/>
+          <w:color w:val="2E2E2E"/>
+          <w:shd w:val="clear" w:color="auto" w:fill="FFFFFF"/>
+        </w:rPr>
+        <w:t>.</w:t>
+      </w:r>
+    </w:p>
+    <w:p>
+      <w:pPr>
+        <w:pStyle w:val="ListParagraph"/>
+        <w:numPr>
+          <w:ilvl w:val="0"/>
+          <w:numId w:val="3"/>
+        </w:numPr>
+      </w:pPr>
+      <w:r>
+        <w:rPr>
+          <w:rFonts w:ascii="Arial" w:hAnsi="Arial" w:cs="Arial"/>
+          <w:color w:val="2E2E2E"/>
+          <w:shd w:val="clear" w:color="auto" w:fill="FFFFFF"/>
+        </w:rPr>
+        <w:t>Ultimate tensile strength and percent of elongation increases simultaneously by increasing cooling rate of the alloy.</w:t>
+      </w:r>
+    </w:p>
+    <w:p>
+      <w:pPr>
+        <w:pStyle w:val="Heading1"/>
+      </w:pPr>
+    </w:p>
+    <w:p>
+      <w:pPr>
+        <w:pStyle w:val="Heading1"/>
+      </w:pPr>
+      <w:r>
+        <w:t>The relationship between Dendrite Arm Spacing and Cooling Rate of Al-Si casting alloys in high pressure die casting</w:t>
+      </w:r>
+    </w:p>
+    <w:p>
+      <w:r>
+        <w:t>Jae-</w:t>
+      </w:r>
+      <w:proofErr w:type="spellStart"/>
+      <w:r>
+        <w:t>ik</w:t>
+      </w:r>
+      <w:proofErr w:type="spellEnd"/>
+      <w:r>
+        <w:t xml:space="preserve"> Cho, et al. 2012</w:t>
+      </w:r>
+    </w:p>
+    <w:p>
+      <w:pPr>
+        <w:pStyle w:val="ListParagraph"/>
+        <w:numPr>
+          <w:ilvl w:val="0"/>
+          <w:numId w:val="3"/>
+        </w:numPr>
+      </w:pPr>
+      <w:r>
+        <w:t>Increment of cooling rate up to 110 °C/sec affected the eutectic and solidus temperature of both alloys. Therefore, solidification temperature range was greatly decreased, as much as 23 °C</w:t>
+      </w:r>
+    </w:p>
+    <w:p>
+      <w:pPr>
+        <w:pStyle w:val="ListParagraph"/>
+        <w:numPr>
+          <w:ilvl w:val="0"/>
+          <w:numId w:val="3"/>
+        </w:numPr>
+      </w:pPr>
+      <w:r>
+        <w:t>Strong proportional relationship between SDAS and cooling rate in HPDC process.</w:t>
+      </w:r>
+    </w:p>
+    <w:p>
+      <w:pPr>
+        <w:pStyle w:val="ListParagraph"/>
+        <w:numPr>
+          <w:ilvl w:val="0"/>
+          <w:numId w:val="3"/>
+        </w:numPr>
+      </w:pPr>
+      <w:r>
+        <w:t>Approximate cooling rate of the die-casting can be successfully estimated</w:t>
+      </w:r>
+    </w:p>
+    <w:p>
+      <w:pPr>
+        <w:pStyle w:val="ListParagraph"/>
+        <w:numPr>
+          <w:ilvl w:val="0"/>
+          <w:numId w:val="3"/>
+        </w:numPr>
+      </w:pPr>
+      <w:r>
+        <w:rPr>
+          <w:noProof/>
+          <w:lang w:eastAsia="en-ZW"/>
+        </w:rPr>
+        <w:drawing>
+          <wp:inline distT="0" distB="0" distL="0" distR="0">
+            <wp:extent cx="5724525" cy="1657350"/>
+            <wp:effectExtent l="0" t="0" r="9525" b="0"/>
+            <wp:docPr id="2" name="Picture 2"/>
+            <wp:cNvGraphicFramePr>
+              <a:graphicFrameLocks xmlns:a="http://schemas.openxmlformats.org/drawingml/2006/main" noChangeAspect="1"/>
+            </wp:cNvGraphicFramePr>
+            <a:graphic xmlns:a="http://schemas.openxmlformats.org/drawingml/2006/main">
+              <a:graphicData uri="http://schemas.openxmlformats.org/drawingml/2006/picture">
+                <pic:pic xmlns:pic="http://schemas.openxmlformats.org/drawingml/2006/picture">
+                  <pic:nvPicPr>
+                    <pic:cNvPr id="0" name="Picture 2"/>
+                    <pic:cNvPicPr>
+                      <a:picLocks noChangeAspect="1" noChangeArrowheads="1"/>
+                    </pic:cNvPicPr>
+                  </pic:nvPicPr>
+                  <pic:blipFill>
+                    <a:blip r:embed="rId11">
+                      <a:extLst>
+                        <a:ext uri="{28A0092B-C50C-407E-A947-70E740481C1C}">
+                          <a14:useLocalDpi xmlns:a14="http://schemas.microsoft.com/office/drawing/2010/main" val="0"/>
+                        </a:ext>
+                      </a:extLst>
+                    </a:blip>
+                    <a:srcRect/>
+                    <a:stretch>
+                      <a:fillRect/>
+                    </a:stretch>
+                  </pic:blipFill>
+                  <pic:spPr bwMode="auto">
+                    <a:xfrm>
+                      <a:off x="0" y="0"/>
+                      <a:ext cx="5724525" cy="1657350"/>
+                    </a:xfrm>
+                    <a:prstGeom prst="rect">
+                      <a:avLst/>
+                    </a:prstGeom>
+                    <a:noFill/>
+                    <a:ln>
+                      <a:noFill/>
+                    </a:ln>
+                  </pic:spPr>
+                </pic:pic>
+              </a:graphicData>
+            </a:graphic>
+          </wp:inline>
+        </w:drawing>
+      </w:r>
+    </w:p>
+    <w:p>
+      <w:pPr>
+        <w:pStyle w:val="Heading1"/>
+      </w:pPr>
+    </w:p>
+    <w:p>
+      <w:pPr>
+        <w:pStyle w:val="Heading1"/>
+      </w:pPr>
+      <w:r>
+        <w:t>Role of modification and melt thermal treatment processes on the microstructure and tensile properties of Al–Si alloys</w:t>
+      </w:r>
+    </w:p>
+    <w:p>
+      <w:r>
+        <w:t>A.M. Samuel et al. 2015</w:t>
+      </w:r>
+    </w:p>
+    <w:p>
+      <w:pPr>
+        <w:ind w:firstLine="360"/>
+      </w:pPr>
+      <w:r>
+        <w:t>-</w:t>
+      </w:r>
+      <w:r>
+        <w:tab/>
+        <w:t>A356</w:t>
+      </w:r>
+    </w:p>
+    <w:p>
+      <w:pPr>
+        <w:pStyle w:val="ListParagraph"/>
+        <w:numPr>
+          <w:ilvl w:val="0"/>
+          <w:numId w:val="3"/>
+        </w:numPr>
+      </w:pPr>
+      <w:r>
+        <w:rPr>
+          <w:rFonts w:ascii="Arial" w:hAnsi="Arial" w:cs="Arial"/>
+          <w:color w:val="2E2E2E"/>
+          <w:shd w:val="clear" w:color="auto" w:fill="FFFFFF"/>
+        </w:rPr>
+        <w:t>According to Hafiz and Kobayashi</w:t>
+      </w:r>
+      <w:r>
+        <w:rPr>
+          <w:rStyle w:val="apple-converted-space"/>
+          <w:rFonts w:ascii="Arial" w:hAnsi="Arial" w:cs="Arial"/>
+          <w:color w:val="2E2E2E"/>
+          <w:shd w:val="clear" w:color="auto" w:fill="FFFFFF"/>
+        </w:rPr>
+        <w:t> </w:t>
+      </w:r>
+      <w:hyperlink r:id="rId12" w:anchor="b0055" w:history="1">
+        <w:r>
+          <w:rPr>
+            <w:rStyle w:val="Hyperlink"/>
+            <w:rFonts w:ascii="Arial" w:hAnsi="Arial" w:cs="Arial"/>
+            <w:color w:val="316C9D"/>
+            <w:bdr w:val="none" w:sz="0" w:space="0" w:color="auto" w:frame="1"/>
+            <w:shd w:val="clear" w:color="auto" w:fill="FFFFFF"/>
+          </w:rPr>
+          <w:t>[11]</w:t>
+        </w:r>
+      </w:hyperlink>
+      <w:r>
+        <w:rPr>
+          <w:rFonts w:ascii="Arial" w:hAnsi="Arial" w:cs="Arial"/>
+          <w:color w:val="2E2E2E"/>
+          <w:shd w:val="clear" w:color="auto" w:fill="FFFFFF"/>
+        </w:rPr>
+        <w:t xml:space="preserve">, </w:t>
+      </w:r>
+      <w:proofErr w:type="spellStart"/>
+      <w:r>
+        <w:rPr>
+          <w:rFonts w:ascii="Arial" w:hAnsi="Arial" w:cs="Arial"/>
+          <w:color w:val="2E2E2E"/>
+          <w:shd w:val="clear" w:color="auto" w:fill="FFFFFF"/>
+        </w:rPr>
+        <w:t>Sr</w:t>
+      </w:r>
+      <w:proofErr w:type="spellEnd"/>
+      <w:r>
+        <w:rPr>
+          <w:rFonts w:ascii="Arial" w:hAnsi="Arial" w:cs="Arial"/>
+          <w:color w:val="2E2E2E"/>
+          <w:shd w:val="clear" w:color="auto" w:fill="FFFFFF"/>
+        </w:rPr>
+        <w:t xml:space="preserve"> modification has little effect on the yield strength of the A356 alloy, but can moderately improve the tensile strength. The main impact of </w:t>
+      </w:r>
+      <w:proofErr w:type="spellStart"/>
+      <w:r>
+        <w:rPr>
+          <w:rFonts w:ascii="Arial" w:hAnsi="Arial" w:cs="Arial"/>
+          <w:color w:val="2E2E2E"/>
+          <w:shd w:val="clear" w:color="auto" w:fill="FFFFFF"/>
+        </w:rPr>
+        <w:t>Sr</w:t>
+      </w:r>
+      <w:proofErr w:type="spellEnd"/>
+      <w:r>
+        <w:rPr>
+          <w:rFonts w:ascii="Arial" w:hAnsi="Arial" w:cs="Arial"/>
+          <w:color w:val="2E2E2E"/>
+          <w:shd w:val="clear" w:color="auto" w:fill="FFFFFF"/>
+        </w:rPr>
+        <w:t xml:space="preserve"> modification is on the ductility, where additions of 240 ppm </w:t>
+      </w:r>
+      <w:proofErr w:type="spellStart"/>
+      <w:r>
+        <w:rPr>
+          <w:rFonts w:ascii="Arial" w:hAnsi="Arial" w:cs="Arial"/>
+          <w:color w:val="2E2E2E"/>
+          <w:shd w:val="clear" w:color="auto" w:fill="FFFFFF"/>
+        </w:rPr>
+        <w:t>Sr</w:t>
+      </w:r>
+      <w:proofErr w:type="spellEnd"/>
+      <w:r>
+        <w:rPr>
+          <w:rFonts w:ascii="Arial" w:hAnsi="Arial" w:cs="Arial"/>
+          <w:color w:val="2E2E2E"/>
+          <w:shd w:val="clear" w:color="auto" w:fill="FFFFFF"/>
+        </w:rPr>
+        <w:t xml:space="preserve"> to the A356 alloy melt can increase the elongation from 8.03% to 22.2%</w:t>
+      </w:r>
+      <w:r>
+        <w:rPr>
+          <w:rStyle w:val="apple-converted-space"/>
+          <w:rFonts w:ascii="Arial" w:hAnsi="Arial" w:cs="Arial"/>
+          <w:color w:val="2E2E2E"/>
+          <w:shd w:val="clear" w:color="auto" w:fill="FFFFFF"/>
+        </w:rPr>
+        <w:t> </w:t>
+      </w:r>
+      <w:hyperlink r:id="rId13" w:anchor="b0060" w:history="1">
+        <w:r>
+          <w:rPr>
+            <w:rStyle w:val="Hyperlink"/>
+            <w:rFonts w:ascii="Arial" w:hAnsi="Arial" w:cs="Arial"/>
+            <w:color w:val="316C9D"/>
+            <w:bdr w:val="none" w:sz="0" w:space="0" w:color="auto" w:frame="1"/>
+            <w:shd w:val="clear" w:color="auto" w:fill="FFFFFF"/>
+          </w:rPr>
+          <w:t>[12]</w:t>
+        </w:r>
+      </w:hyperlink>
+    </w:p>
+    <w:p>
+      <w:pPr>
+        <w:pStyle w:val="ListParagraph"/>
+      </w:pPr>
+    </w:p>
+    <w:p>
+      <w:pPr>
+        <w:pStyle w:val="ListParagraph"/>
+        <w:numPr>
+          <w:ilvl w:val="0"/>
+          <w:numId w:val="3"/>
+        </w:numPr>
+      </w:pPr>
+      <w:r>
+        <w:rPr>
+          <w:rFonts w:ascii="Arial" w:hAnsi="Arial" w:cs="Arial"/>
+          <w:color w:val="2E2E2E"/>
+          <w:shd w:val="clear" w:color="auto" w:fill="FFFFFF"/>
+        </w:rPr>
+        <w:t xml:space="preserve">The results of </w:t>
+      </w:r>
+      <w:proofErr w:type="spellStart"/>
+      <w:r>
+        <w:rPr>
+          <w:rFonts w:ascii="Arial" w:hAnsi="Arial" w:cs="Arial"/>
+          <w:color w:val="2E2E2E"/>
+          <w:shd w:val="clear" w:color="auto" w:fill="FFFFFF"/>
+        </w:rPr>
+        <w:t>Jie</w:t>
+      </w:r>
+      <w:proofErr w:type="spellEnd"/>
+      <w:r>
+        <w:rPr>
+          <w:rFonts w:ascii="Arial" w:hAnsi="Arial" w:cs="Arial"/>
+          <w:color w:val="2E2E2E"/>
+          <w:shd w:val="clear" w:color="auto" w:fill="FFFFFF"/>
+        </w:rPr>
+        <w:t xml:space="preserve"> et al.</w:t>
+      </w:r>
+      <w:hyperlink r:id="rId14" w:anchor="b0060" w:history="1">
+        <w:r>
+          <w:rPr>
+            <w:rStyle w:val="Hyperlink"/>
+            <w:rFonts w:ascii="Arial" w:hAnsi="Arial" w:cs="Arial"/>
+            <w:color w:val="316C9D"/>
+            <w:bdr w:val="none" w:sz="0" w:space="0" w:color="auto" w:frame="1"/>
+            <w:shd w:val="clear" w:color="auto" w:fill="FFFFFF"/>
+          </w:rPr>
+          <w:t>[12]</w:t>
+        </w:r>
+      </w:hyperlink>
+      <w:r>
+        <w:rPr>
+          <w:rStyle w:val="apple-converted-space"/>
+          <w:rFonts w:ascii="Arial" w:hAnsi="Arial" w:cs="Arial"/>
+          <w:color w:val="2E2E2E"/>
+          <w:shd w:val="clear" w:color="auto" w:fill="FFFFFF"/>
+        </w:rPr>
+        <w:t> </w:t>
+      </w:r>
+      <w:proofErr w:type="gramStart"/>
+      <w:r>
+        <w:rPr>
+          <w:rFonts w:ascii="Arial" w:hAnsi="Arial" w:cs="Arial"/>
+          <w:color w:val="2E2E2E"/>
+          <w:shd w:val="clear" w:color="auto" w:fill="FFFFFF"/>
+        </w:rPr>
+        <w:t>show</w:t>
+      </w:r>
+      <w:proofErr w:type="gramEnd"/>
+      <w:r>
+        <w:rPr>
+          <w:rFonts w:ascii="Arial" w:hAnsi="Arial" w:cs="Arial"/>
+          <w:color w:val="2E2E2E"/>
+          <w:shd w:val="clear" w:color="auto" w:fill="FFFFFF"/>
+        </w:rPr>
+        <w:t xml:space="preserve"> that superheating an A356 alloy melt to 810 °C can improve the tensile properties, especially the ductility (from 5.0% to 8.5%). The work of Wang et al.</w:t>
+      </w:r>
+      <w:r>
+        <w:rPr>
+          <w:rStyle w:val="apple-converted-space"/>
+          <w:rFonts w:ascii="Arial" w:hAnsi="Arial" w:cs="Arial"/>
+          <w:color w:val="2E2E2E"/>
+          <w:shd w:val="clear" w:color="auto" w:fill="FFFFFF"/>
+        </w:rPr>
+        <w:t> </w:t>
+      </w:r>
+      <w:hyperlink r:id="rId15" w:anchor="b0065" w:history="1">
+        <w:r>
+          <w:rPr>
+            <w:rStyle w:val="Hyperlink"/>
+            <w:rFonts w:ascii="Arial" w:hAnsi="Arial" w:cs="Arial"/>
+            <w:color w:val="316C9D"/>
+            <w:bdr w:val="none" w:sz="0" w:space="0" w:color="auto" w:frame="1"/>
+            <w:shd w:val="clear" w:color="auto" w:fill="FFFFFF"/>
+          </w:rPr>
+          <w:t>[13</w:t>
+        </w:r>
+        <w:proofErr w:type="gramStart"/>
+        <w:r>
+          <w:rPr>
+            <w:rStyle w:val="Hyperlink"/>
+            <w:rFonts w:ascii="Arial" w:hAnsi="Arial" w:cs="Arial"/>
+            <w:color w:val="316C9D"/>
+            <w:bdr w:val="none" w:sz="0" w:space="0" w:color="auto" w:frame="1"/>
+            <w:shd w:val="clear" w:color="auto" w:fill="FFFFFF"/>
+          </w:rPr>
+          <w:t>]</w:t>
+        </w:r>
+        <w:proofErr w:type="gramEnd"/>
+      </w:hyperlink>
+      <w:r>
+        <w:rPr>
+          <w:rFonts w:ascii="Arial" w:hAnsi="Arial" w:cs="Arial"/>
+          <w:color w:val="2E2E2E"/>
+          <w:shd w:val="clear" w:color="auto" w:fill="FFFFFF"/>
+        </w:rPr>
+        <w:t>shows that the MTT process can greatly improve the elongation, by almost 112%.</w:t>
+      </w:r>
+    </w:p>
+    <w:p>
+      <w:pPr>
+        <w:pStyle w:val="ListParagraph"/>
+      </w:pPr>
+    </w:p>
+    <w:p>
+      <w:pPr>
+        <w:pStyle w:val="ListParagraph"/>
+      </w:pPr>
+      <w:r>
+        <w:rPr>
+          <w:noProof/>
+          <w:lang w:eastAsia="en-ZW"/>
+        </w:rPr>
+        <w:lastRenderedPageBreak/>
+        <w:drawing>
+          <wp:inline distT="0" distB="0" distL="0" distR="0">
+            <wp:extent cx="3404641" cy="2257425"/>
+            <wp:effectExtent l="0" t="0" r="5715" b="0"/>
+            <wp:docPr id="1" name="Picture 1" descr="Variation in the tensile properties as a function of dendrite arm spacing (DAS) ..."/>
+            <wp:cNvGraphicFramePr>
+              <a:graphicFrameLocks xmlns:a="http://schemas.openxmlformats.org/drawingml/2006/main" noChangeAspect="1"/>
+            </wp:cNvGraphicFramePr>
+            <a:graphic xmlns:a="http://schemas.openxmlformats.org/drawingml/2006/main">
+              <a:graphicData uri="http://schemas.openxmlformats.org/drawingml/2006/picture">
+                <pic:pic xmlns:pic="http://schemas.openxmlformats.org/drawingml/2006/picture">
+                  <pic:nvPicPr>
+                    <pic:cNvPr id="0" name="Picture 1" descr="Variation in the tensile properties as a function of dendrite arm spacing (DAS) ..."/>
+                    <pic:cNvPicPr>
+                      <a:picLocks noChangeAspect="1" noChangeArrowheads="1"/>
+                    </pic:cNvPicPr>
+                  </pic:nvPicPr>
+                  <pic:blipFill>
+                    <a:blip r:embed="rId16">
+                      <a:extLst>
+                        <a:ext uri="{28A0092B-C50C-407E-A947-70E740481C1C}">
+                          <a14:useLocalDpi xmlns:a14="http://schemas.microsoft.com/office/drawing/2010/main" val="0"/>
+                        </a:ext>
+                      </a:extLst>
+                    </a:blip>
+                    <a:srcRect/>
+                    <a:stretch>
+                      <a:fillRect/>
+                    </a:stretch>
+                  </pic:blipFill>
+                  <pic:spPr bwMode="auto">
+                    <a:xfrm>
+                      <a:off x="0" y="0"/>
+                      <a:ext cx="3419925" cy="2267559"/>
+                    </a:xfrm>
+                    <a:prstGeom prst="rect">
+                      <a:avLst/>
+                    </a:prstGeom>
+                    <a:noFill/>
+                    <a:ln>
+                      <a:noFill/>
+                    </a:ln>
+                  </pic:spPr>
+                </pic:pic>
+              </a:graphicData>
+            </a:graphic>
+          </wp:inline>
+        </w:drawing>
+      </w:r>
+    </w:p>
+    <w:p>
+      <w:pPr>
+        <w:pStyle w:val="Heading1"/>
+      </w:pPr>
+    </w:p>
+    <w:p/>
+    <w:p>
+      <w:r>
+        <w:t xml:space="preserve">Conclusions: </w:t>
+      </w:r>
+    </w:p>
+    <w:p>
+      <w:pPr>
+        <w:pStyle w:val="ListParagraph"/>
+        <w:numPr>
+          <w:ilvl w:val="0"/>
+          <w:numId w:val="3"/>
+        </w:numPr>
+      </w:pPr>
+      <w:r>
+        <w:rPr>
+          <w:rFonts w:ascii="Arial" w:hAnsi="Arial" w:cs="Arial"/>
+          <w:color w:val="2E2E2E"/>
+          <w:shd w:val="clear" w:color="auto" w:fill="FFFFFF"/>
+        </w:rPr>
+        <w:t>Cooling rate and modification level seem to have no significant influence on the alloy yield strength in the as cast condition regardless the type of melt treatment used.</w:t>
+      </w:r>
+    </w:p>
+    <w:p>
+      <w:pPr>
+        <w:pStyle w:val="ListParagraph"/>
+        <w:numPr>
+          <w:ilvl w:val="0"/>
+          <w:numId w:val="3"/>
+        </w:numPr>
+      </w:pPr>
+      <w:r>
+        <w:rPr>
+          <w:rFonts w:ascii="Arial" w:hAnsi="Arial" w:cs="Arial"/>
+          <w:color w:val="2E2E2E"/>
+          <w:shd w:val="clear" w:color="auto" w:fill="FFFFFF"/>
+        </w:rPr>
+        <w:t xml:space="preserve">Aging (solution heat treatment) for 8h and Mg2Si particles have positive effect on mechanical properties </w:t>
+      </w:r>
+    </w:p>
+    <w:p>
+      <w:pPr>
+        <w:pStyle w:val="ListParagraph"/>
+        <w:numPr>
+          <w:ilvl w:val="0"/>
+          <w:numId w:val="3"/>
+        </w:numPr>
+      </w:pPr>
+      <w:proofErr w:type="spellStart"/>
+      <w:r>
+        <w:rPr>
+          <w:rFonts w:ascii="Arial" w:hAnsi="Arial" w:cs="Arial"/>
+          <w:color w:val="2E2E2E"/>
+          <w:shd w:val="clear" w:color="auto" w:fill="FFFFFF"/>
+        </w:rPr>
+        <w:t>Sr</w:t>
+      </w:r>
+      <w:proofErr w:type="spellEnd"/>
+      <w:r>
+        <w:rPr>
+          <w:rFonts w:ascii="Arial" w:hAnsi="Arial" w:cs="Arial"/>
+          <w:color w:val="2E2E2E"/>
+          <w:shd w:val="clear" w:color="auto" w:fill="FFFFFF"/>
+        </w:rPr>
+        <w:t xml:space="preserve"> effect on tensile strength</w:t>
+      </w:r>
+      <w:r>
+        <w:rPr>
+          <w:rFonts w:ascii="Arial" w:hAnsi="Arial" w:cs="Arial"/>
+          <w:color w:val="2E2E2E"/>
+          <w:shd w:val="clear" w:color="auto" w:fill="FFFFFF"/>
+        </w:rPr>
+        <w:t xml:space="preserve"> is positive, but not related to Si </w:t>
+      </w:r>
+      <w:proofErr w:type="gramStart"/>
+      <w:r>
+        <w:rPr>
+          <w:rFonts w:ascii="Arial" w:hAnsi="Arial" w:cs="Arial"/>
+          <w:color w:val="2E2E2E"/>
+          <w:shd w:val="clear" w:color="auto" w:fill="FFFFFF"/>
+        </w:rPr>
+        <w:t>morphology !?</w:t>
+      </w:r>
+      <w:proofErr w:type="gramEnd"/>
+    </w:p>
+    <w:p/>
+    <w:p>
+      <w:pPr>
+        <w:pStyle w:val="Heading1"/>
+      </w:pPr>
+      <w:r>
+        <w:t xml:space="preserve">Effect of strontium on the kinetics of formation and segregation of intermetallic compounds in A380 </w:t>
+      </w:r>
+      <w:proofErr w:type="spellStart"/>
+      <w:r>
+        <w:t>aluminum</w:t>
+      </w:r>
+      <w:proofErr w:type="spellEnd"/>
+      <w:r>
+        <w:t xml:space="preserve"> alloy</w:t>
+      </w:r>
+    </w:p>
+    <w:p>
+      <w:r>
+        <w:t xml:space="preserve">S. G. </w:t>
+      </w:r>
+      <w:proofErr w:type="spellStart"/>
+      <w:r>
+        <w:t>Shabestari</w:t>
+      </w:r>
+      <w:proofErr w:type="spellEnd"/>
+      <w:r>
+        <w:t xml:space="preserve"> et al.</w:t>
+      </w:r>
+    </w:p>
+    <w:p>
+      <w:pPr>
+        <w:rPr>
+          <w:rFonts w:ascii="Times New Roman" w:hAnsi="Times New Roman" w:cs="Times New Roman"/>
+          <w:sz w:val="24"/>
+          <w:szCs w:val="24"/>
+        </w:rPr>
+      </w:pPr>
+    </w:p>
+    <w:p>
+      <w:pPr>
+        <w:pStyle w:val="ListParagraph"/>
+        <w:numPr>
+          <w:ilvl w:val="0"/>
+          <w:numId w:val="3"/>
+        </w:numPr>
+        <w:rPr>
+          <w:rFonts w:ascii="Times New Roman" w:hAnsi="Times New Roman" w:cs="Times New Roman"/>
+          <w:sz w:val="24"/>
+          <w:szCs w:val="24"/>
+        </w:rPr>
+      </w:pPr>
+      <w:r>
+        <w:rPr>
+          <w:rFonts w:ascii="Times New Roman" w:hAnsi="Times New Roman" w:cs="Times New Roman"/>
+          <w:sz w:val="24"/>
+          <w:szCs w:val="24"/>
+        </w:rPr>
+        <w:t>A380</w:t>
+      </w:r>
+    </w:p>
+    <w:p>
+      <w:pPr>
+        <w:pStyle w:val="ListParagraph"/>
+        <w:numPr>
+          <w:ilvl w:val="0"/>
+          <w:numId w:val="3"/>
+        </w:numPr>
+        <w:rPr>
+          <w:rFonts w:ascii="Times New Roman" w:hAnsi="Times New Roman" w:cs="Times New Roman"/>
+          <w:sz w:val="24"/>
+          <w:szCs w:val="24"/>
+        </w:rPr>
+      </w:pPr>
+      <w:r>
+        <w:rPr>
+          <w:rStyle w:val="apple-converted-space"/>
+          <w:rFonts w:ascii="Times New Roman" w:hAnsi="Times New Roman" w:cs="Times New Roman"/>
+          <w:color w:val="2E2E2E"/>
+          <w:sz w:val="24"/>
+          <w:szCs w:val="24"/>
+          <w:shd w:val="clear" w:color="auto" w:fill="FFFFFF"/>
+        </w:rPr>
+        <w:t> </w:t>
+      </w:r>
+      <w:r>
+        <w:rPr>
+          <w:rFonts w:ascii="Times New Roman" w:hAnsi="Times New Roman" w:cs="Times New Roman"/>
+          <w:color w:val="2E2E2E"/>
+          <w:sz w:val="24"/>
+          <w:szCs w:val="24"/>
+          <w:shd w:val="clear" w:color="auto" w:fill="FFFFFF"/>
+        </w:rPr>
+        <w:t xml:space="preserve">In high pressure die casting </w:t>
+      </w:r>
+      <w:proofErr w:type="spellStart"/>
+      <w:r>
+        <w:rPr>
+          <w:rFonts w:ascii="Times New Roman" w:hAnsi="Times New Roman" w:cs="Times New Roman"/>
+          <w:color w:val="2E2E2E"/>
+          <w:sz w:val="24"/>
+          <w:szCs w:val="24"/>
+          <w:shd w:val="clear" w:color="auto" w:fill="FFFFFF"/>
+        </w:rPr>
+        <w:t>aluminum</w:t>
+      </w:r>
+      <w:proofErr w:type="spellEnd"/>
+      <w:r>
+        <w:rPr>
+          <w:rFonts w:ascii="Times New Roman" w:hAnsi="Times New Roman" w:cs="Times New Roman"/>
+          <w:color w:val="2E2E2E"/>
+          <w:sz w:val="24"/>
+          <w:szCs w:val="24"/>
+          <w:shd w:val="clear" w:color="auto" w:fill="FFFFFF"/>
+        </w:rPr>
+        <w:t xml:space="preserve"> alloys, iron is intentionally added to the melt in range of 0.8–1.1 </w:t>
+      </w:r>
+      <w:proofErr w:type="spellStart"/>
+      <w:r>
+        <w:rPr>
+          <w:rFonts w:ascii="Times New Roman" w:hAnsi="Times New Roman" w:cs="Times New Roman"/>
+          <w:color w:val="2E2E2E"/>
+          <w:sz w:val="24"/>
+          <w:szCs w:val="24"/>
+          <w:shd w:val="clear" w:color="auto" w:fill="FFFFFF"/>
+        </w:rPr>
+        <w:t>wt</w:t>
+      </w:r>
+      <w:proofErr w:type="spellEnd"/>
+      <w:r>
+        <w:rPr>
+          <w:rFonts w:ascii="Times New Roman" w:hAnsi="Times New Roman" w:cs="Times New Roman"/>
+          <w:color w:val="2E2E2E"/>
+          <w:sz w:val="24"/>
+          <w:szCs w:val="24"/>
+          <w:shd w:val="clear" w:color="auto" w:fill="FFFFFF"/>
+        </w:rPr>
+        <w:t>% to prevent molten metal soldering to the die</w:t>
+      </w:r>
+      <w:r>
+        <w:rPr>
+          <w:rStyle w:val="apple-converted-space"/>
+          <w:rFonts w:ascii="Times New Roman" w:hAnsi="Times New Roman" w:cs="Times New Roman"/>
+          <w:color w:val="2E2E2E"/>
+          <w:sz w:val="24"/>
+          <w:szCs w:val="24"/>
+          <w:shd w:val="clear" w:color="auto" w:fill="FFFFFF"/>
+        </w:rPr>
+        <w:t> </w:t>
+      </w:r>
+      <w:hyperlink r:id="rId17" w:anchor="bib23" w:history="1">
+        <w:r>
+          <w:rPr>
+            <w:rStyle w:val="Hyperlink"/>
+            <w:rFonts w:ascii="Times New Roman" w:hAnsi="Times New Roman" w:cs="Times New Roman"/>
+            <w:color w:val="316C9D"/>
+            <w:sz w:val="24"/>
+            <w:szCs w:val="24"/>
+            <w:bdr w:val="none" w:sz="0" w:space="0" w:color="auto" w:frame="1"/>
+            <w:shd w:val="clear" w:color="auto" w:fill="FFFFFF"/>
+          </w:rPr>
+          <w:t>[23]</w:t>
+        </w:r>
+      </w:hyperlink>
+      <w:r>
+        <w:rPr>
+          <w:rFonts w:ascii="Times New Roman" w:hAnsi="Times New Roman" w:cs="Times New Roman"/>
+          <w:color w:val="2E2E2E"/>
+          <w:sz w:val="24"/>
+          <w:szCs w:val="24"/>
+          <w:shd w:val="clear" w:color="auto" w:fill="FFFFFF"/>
+        </w:rPr>
+        <w:t> and </w:t>
+      </w:r>
+      <w:hyperlink r:id="rId18" w:anchor="bib24" w:history="1">
+        <w:r>
+          <w:rPr>
+            <w:rStyle w:val="Hyperlink"/>
+            <w:rFonts w:ascii="Times New Roman" w:hAnsi="Times New Roman" w:cs="Times New Roman"/>
+            <w:color w:val="316C9D"/>
+            <w:sz w:val="24"/>
+            <w:szCs w:val="24"/>
+            <w:bdr w:val="none" w:sz="0" w:space="0" w:color="auto" w:frame="1"/>
+            <w:shd w:val="clear" w:color="auto" w:fill="FFFFFF"/>
+          </w:rPr>
+          <w:t>[24]</w:t>
+        </w:r>
+      </w:hyperlink>
+    </w:p>
+    <w:p>
+      <w:pPr>
+        <w:pStyle w:val="ListParagraph"/>
+        <w:numPr>
+          <w:ilvl w:val="0"/>
+          <w:numId w:val="3"/>
+        </w:numPr>
+        <w:rPr>
+          <w:rFonts w:ascii="Times New Roman" w:hAnsi="Times New Roman" w:cs="Times New Roman"/>
+          <w:sz w:val="24"/>
+          <w:szCs w:val="24"/>
+        </w:rPr>
+      </w:pPr>
+      <w:r>
+        <w:rPr>
+          <w:rFonts w:ascii="Times New Roman" w:hAnsi="Times New Roman" w:cs="Times New Roman"/>
+          <w:color w:val="2E2E2E"/>
+          <w:sz w:val="24"/>
+          <w:szCs w:val="24"/>
+          <w:shd w:val="clear" w:color="auto" w:fill="FFFFFF"/>
+        </w:rPr>
+        <w:t>Strontium addition delays the formation of intermetallic compounds in the melt and also decreases the settling velocity of intermetallic particles.</w:t>
+      </w:r>
+    </w:p>
+    <w:p>
+      <w:pPr>
+        <w:pStyle w:val="ListParagraph"/>
+        <w:numPr>
+          <w:ilvl w:val="0"/>
+          <w:numId w:val="3"/>
+        </w:numPr>
+        <w:rPr>
+          <w:rFonts w:ascii="Times New Roman" w:hAnsi="Times New Roman" w:cs="Times New Roman"/>
+          <w:sz w:val="24"/>
+          <w:szCs w:val="24"/>
+        </w:rPr>
+      </w:pPr>
+      <w:proofErr w:type="spellStart"/>
+      <w:r>
+        <w:rPr>
+          <w:rFonts w:ascii="Times New Roman" w:hAnsi="Times New Roman" w:cs="Times New Roman"/>
+          <w:color w:val="2E2E2E"/>
+          <w:sz w:val="24"/>
+          <w:szCs w:val="24"/>
+          <w:shd w:val="clear" w:color="auto" w:fill="FFFFFF"/>
+        </w:rPr>
+        <w:t>Avrami</w:t>
+      </w:r>
+      <w:proofErr w:type="spellEnd"/>
+      <w:r>
+        <w:rPr>
+          <w:rFonts w:ascii="Times New Roman" w:hAnsi="Times New Roman" w:cs="Times New Roman"/>
+          <w:color w:val="2E2E2E"/>
+          <w:sz w:val="24"/>
+          <w:szCs w:val="24"/>
+          <w:shd w:val="clear" w:color="auto" w:fill="FFFFFF"/>
+        </w:rPr>
+        <w:t xml:space="preserve"> equation for volume fraction of sludge:</w:t>
+      </w:r>
+    </w:p>
+    <w:p>
+      <w:pPr>
+        <w:pStyle w:val="ListParagraph"/>
+        <w:numPr>
+          <w:ilvl w:val="0"/>
+          <w:numId w:val="3"/>
+        </w:numPr>
+        <w:rPr>
+          <w:rFonts w:ascii="Times New Roman" w:hAnsi="Times New Roman" w:cs="Times New Roman"/>
+          <w:sz w:val="24"/>
+          <w:szCs w:val="24"/>
+        </w:rPr>
+      </w:pPr>
+      <w:r>
+        <w:rPr>
+          <w:rFonts w:ascii="Times New Roman" w:hAnsi="Times New Roman" w:cs="Times New Roman"/>
+          <w:sz w:val="24"/>
+          <w:szCs w:val="24"/>
+        </w:rPr>
+        <w:t>f(t)=0.441[1−exp(−0.10t</w:t>
+      </w:r>
+      <w:r>
+        <w:rPr>
+          <w:rFonts w:ascii="Times New Roman" w:hAnsi="Times New Roman" w:cs="Times New Roman"/>
+          <w:sz w:val="24"/>
+          <w:szCs w:val="24"/>
+        </w:rPr>
+        <w:t>^</w:t>
+      </w:r>
+      <w:r>
+        <w:rPr>
+          <w:rFonts w:ascii="Times New Roman" w:hAnsi="Times New Roman" w:cs="Times New Roman"/>
+          <w:sz w:val="24"/>
+          <w:szCs w:val="24"/>
+        </w:rPr>
+        <w:t>0.5758)] For un−modified A380   melt</w:t>
+      </w:r>
+    </w:p>
+    <w:p>
+      <w:pPr>
+        <w:pStyle w:val="ListParagraph"/>
+        <w:numPr>
+          <w:ilvl w:val="0"/>
+          <w:numId w:val="3"/>
+        </w:numPr>
+        <w:rPr>
+          <w:rFonts w:ascii="Times New Roman" w:hAnsi="Times New Roman" w:cs="Times New Roman"/>
+          <w:sz w:val="24"/>
+          <w:szCs w:val="24"/>
+        </w:rPr>
+      </w:pPr>
+      <w:r>
+        <w:rPr>
+          <w:rFonts w:ascii="Times New Roman" w:hAnsi="Times New Roman" w:cs="Times New Roman"/>
+          <w:sz w:val="24"/>
+          <w:szCs w:val="24"/>
+        </w:rPr>
+        <w:t>f(t)=0.441[1−exp(−0.18t</w:t>
+      </w:r>
+      <w:r>
+        <w:rPr>
+          <w:rFonts w:ascii="Times New Roman" w:hAnsi="Times New Roman" w:cs="Times New Roman"/>
+          <w:sz w:val="24"/>
+          <w:szCs w:val="24"/>
+        </w:rPr>
+        <w:t>^</w:t>
+      </w:r>
+      <w:r>
+        <w:rPr>
+          <w:rFonts w:ascii="Times New Roman" w:hAnsi="Times New Roman" w:cs="Times New Roman"/>
+          <w:sz w:val="24"/>
+          <w:szCs w:val="24"/>
+        </w:rPr>
+        <w:t xml:space="preserve">0.3787)] For </w:t>
+      </w:r>
+      <w:proofErr w:type="spellStart"/>
+      <w:r>
+        <w:rPr>
+          <w:rFonts w:ascii="Times New Roman" w:hAnsi="Times New Roman" w:cs="Times New Roman"/>
+          <w:sz w:val="24"/>
+          <w:szCs w:val="24"/>
+        </w:rPr>
+        <w:t>Sr</w:t>
+      </w:r>
+      <w:proofErr w:type="spellEnd"/>
+      <w:r>
+        <w:rPr>
+          <w:rFonts w:ascii="Times New Roman" w:hAnsi="Times New Roman" w:cs="Times New Roman"/>
+          <w:sz w:val="24"/>
+          <w:szCs w:val="24"/>
+        </w:rPr>
+        <w:t>−modified A380   melt</w:t>
+      </w:r>
+    </w:p>
+    <w:p>
+      <w:pPr>
+        <w:pStyle w:val="ListParagraph"/>
+        <w:numPr>
+          <w:ilvl w:val="0"/>
+          <w:numId w:val="3"/>
+        </w:numPr>
+        <w:rPr>
+          <w:rFonts w:ascii="Times New Roman" w:hAnsi="Times New Roman" w:cs="Times New Roman"/>
+          <w:sz w:val="24"/>
+          <w:szCs w:val="24"/>
+        </w:rPr>
+      </w:pPr>
+      <w:r>
+        <w:rPr>
+          <w:rFonts w:ascii="Times New Roman" w:hAnsi="Times New Roman" w:cs="Times New Roman"/>
+          <w:sz w:val="24"/>
+          <w:szCs w:val="24"/>
+        </w:rPr>
+        <w:t>Gravity effect on setting of sludge, modelled with stokes equation</w:t>
+      </w:r>
+    </w:p>
+    <w:p/>
+    <w:p/>
+    <w:p>
       <w:bookmarkStart w:id="0" w:name="_GoBack"/>
       <w:bookmarkEnd w:id="0"/>
     </w:p>
+    <w:p>
+      <w:pPr>
+        <w:pStyle w:val="Heading1"/>
+      </w:pPr>
+      <w:r>
+        <w:lastRenderedPageBreak/>
+        <w:t xml:space="preserve">Microstructure, tensile properties and fracture </w:t>
+      </w:r>
+      <w:proofErr w:type="spellStart"/>
+      <w:r>
+        <w:t>behavior</w:t>
+      </w:r>
+      <w:proofErr w:type="spellEnd"/>
+      <w:r>
+        <w:t xml:space="preserve"> of high temperature Al-Si-Mg-Cu cast alloys</w:t>
+      </w:r>
+    </w:p>
+    <w:p/>
+    <w:p>
+      <w:pPr>
+        <w:pStyle w:val="Heading1"/>
+      </w:pPr>
+    </w:p>
+    <w:p/>
+    <w:p/>
+    <w:p/>
     <w:p/>
     <w:sectPr>
       <w:pgSz w:w="11906" w:h="16838"/>
@@ -353,6 +1910,56 @@
     </w:sectPr>
   </w:body>
 </w:document>
+</file>
+
+<file path=word/endnotes.xml><?xml version="1.0" encoding="utf-8"?>
+<w:endnotes xmlns:wpc="http://schemas.microsoft.com/office/word/2010/wordprocessingCanvas" xmlns:mc="http://schemas.openxmlformats.org/markup-compatibility/2006" xmlns:o="urn:schemas-microsoft-com:office:office" xmlns:r="http://schemas.openxmlformats.org/officeDocument/2006/relationships" xmlns:m="http://schemas.openxmlformats.org/officeDocument/2006/math" xmlns:v="urn:schemas-microsoft-com:vml" xmlns:wp14="http://schemas.microsoft.com/office/word/2010/wordprocessingDrawing" xmlns:wp="http://schemas.openxmlformats.org/drawingml/2006/wordprocessingDrawing" xmlns:w10="urn:schemas-microsoft-com:office:word" xmlns:w="http://schemas.openxmlformats.org/wordprocessingml/2006/main" xmlns:w14="http://schemas.microsoft.com/office/word/2010/wordml" xmlns:w15="http://schemas.microsoft.com/office/word/2012/wordml" xmlns:wpg="http://schemas.microsoft.com/office/word/2010/wordprocessingGroup" xmlns:wpi="http://schemas.microsoft.com/office/word/2010/wordprocessingInk" xmlns:wne="http://schemas.microsoft.com/office/word/2006/wordml" xmlns:wps="http://schemas.microsoft.com/office/word/2010/wordprocessingShape" mc:Ignorable="w14 w15 wp14">
+  <w:endnote w:type="separator" w:id="-1">
+    <w:p>
+      <w:pPr>
+        <w:spacing w:after="0" w:line="240" w:lineRule="auto"/>
+      </w:pPr>
+      <w:r>
+        <w:separator/>
+      </w:r>
+    </w:p>
+  </w:endnote>
+  <w:endnote w:type="continuationSeparator" w:id="0">
+    <w:p>
+      <w:pPr>
+        <w:spacing w:after="0" w:line="240" w:lineRule="auto"/>
+      </w:pPr>
+      <w:r>
+        <w:continuationSeparator/>
+      </w:r>
+    </w:p>
+  </w:endnote>
+</w:endnotes>
+</file>
+
+<file path=word/footnotes.xml><?xml version="1.0" encoding="utf-8"?>
+<w:footnotes xmlns:wpc="http://schemas.microsoft.com/office/word/2010/wordprocessingCanvas" xmlns:mc="http://schemas.openxmlformats.org/markup-compatibility/2006" xmlns:o="urn:schemas-microsoft-com:office:office" xmlns:r="http://schemas.openxmlformats.org/officeDocument/2006/relationships" xmlns:m="http://schemas.openxmlformats.org/officeDocument/2006/math" xmlns:v="urn:schemas-microsoft-com:vml" xmlns:wp14="http://schemas.microsoft.com/office/word/2010/wordprocessingDrawing" xmlns:wp="http://schemas.openxmlformats.org/drawingml/2006/wordprocessingDrawing" xmlns:w10="urn:schemas-microsoft-com:office:word" xmlns:w="http://schemas.openxmlformats.org/wordprocessingml/2006/main" xmlns:w14="http://schemas.microsoft.com/office/word/2010/wordml" xmlns:w15="http://schemas.microsoft.com/office/word/2012/wordml" xmlns:wpg="http://schemas.microsoft.com/office/word/2010/wordprocessingGroup" xmlns:wpi="http://schemas.microsoft.com/office/word/2010/wordprocessingInk" xmlns:wne="http://schemas.microsoft.com/office/word/2006/wordml" xmlns:wps="http://schemas.microsoft.com/office/word/2010/wordprocessingShape" mc:Ignorable="w14 w15 wp14">
+  <w:footnote w:type="separator" w:id="-1">
+    <w:p>
+      <w:pPr>
+        <w:spacing w:after="0" w:line="240" w:lineRule="auto"/>
+      </w:pPr>
+      <w:r>
+        <w:separator/>
+      </w:r>
+    </w:p>
+  </w:footnote>
+  <w:footnote w:type="continuationSeparator" w:id="0">
+    <w:p>
+      <w:pPr>
+        <w:spacing w:after="0" w:line="240" w:lineRule="auto"/>
+      </w:pPr>
+      <w:r>
+        <w:continuationSeparator/>
+      </w:r>
+    </w:p>
+  </w:footnote>
+</w:footnotes>
 </file>
 
 <file path=word/numbering.xml><?xml version="1.0" encoding="utf-8"?>
@@ -599,7 +2206,7 @@
         <w:rFonts w:ascii="Calibri" w:eastAsiaTheme="minorHAnsi" w:hAnsi="Calibri" w:cstheme="minorBidi" w:hint="default"/>
       </w:rPr>
     </w:lvl>
-    <w:lvl w:ilvl="1" w:tplc="30090003" w:tentative="1">
+    <w:lvl w:ilvl="1" w:tplc="30090003">
       <w:start w:val="1"/>
       <w:numFmt w:val="bullet"/>
       <w:lvlText w:val="o"/>
@@ -1148,6 +2755,7 @@
   <w:style w:type="character" w:default="1" w:styleId="DefaultParagraphFont">
     <w:name w:val="Default Paragraph Font"/>
     <w:uiPriority w:val="1"/>
+    <w:semiHidden/>
     <w:unhideWhenUsed/>
   </w:style>
   <w:style w:type="table" w:default="1" w:styleId="TableNormal">
@@ -1207,6 +2815,112 @@
       <w:ind w:left="720"/>
       <w:contextualSpacing/>
     </w:pPr>
+  </w:style>
+  <w:style w:type="character" w:styleId="PlaceholderText">
+    <w:name w:val="Placeholder Text"/>
+    <w:basedOn w:val="DefaultParagraphFont"/>
+    <w:uiPriority w:val="99"/>
+    <w:semiHidden/>
+    <w:rsid w:val="00F73224"/>
+    <w:rPr>
+      <w:color w:val="808080"/>
+    </w:rPr>
+  </w:style>
+  <w:style w:type="character" w:customStyle="1" w:styleId="apple-converted-space">
+    <w:name w:val="apple-converted-space"/>
+    <w:basedOn w:val="DefaultParagraphFont"/>
+    <w:rsid w:val="008B7EC6"/>
+  </w:style>
+  <w:style w:type="character" w:styleId="Hyperlink">
+    <w:name w:val="Hyperlink"/>
+    <w:basedOn w:val="DefaultParagraphFont"/>
+    <w:uiPriority w:val="99"/>
+    <w:semiHidden/>
+    <w:unhideWhenUsed/>
+    <w:rsid w:val="008B7EC6"/>
+    <w:rPr>
+      <w:color w:val="0000FF"/>
+      <w:u w:val="single"/>
+    </w:rPr>
+  </w:style>
+  <w:style w:type="paragraph" w:styleId="Header">
+    <w:name w:val="header"/>
+    <w:basedOn w:val="Normal"/>
+    <w:link w:val="HeaderChar"/>
+    <w:uiPriority w:val="99"/>
+    <w:unhideWhenUsed/>
+    <w:rsid w:val="0073067F"/>
+    <w:pPr>
+      <w:tabs>
+        <w:tab w:val="center" w:pos="4513"/>
+        <w:tab w:val="right" w:pos="9026"/>
+      </w:tabs>
+      <w:spacing w:after="0" w:line="240" w:lineRule="auto"/>
+    </w:pPr>
+  </w:style>
+  <w:style w:type="character" w:customStyle="1" w:styleId="HeaderChar">
+    <w:name w:val="Header Char"/>
+    <w:basedOn w:val="DefaultParagraphFont"/>
+    <w:link w:val="Header"/>
+    <w:uiPriority w:val="99"/>
+    <w:rsid w:val="0073067F"/>
+  </w:style>
+  <w:style w:type="paragraph" w:styleId="Footer">
+    <w:name w:val="footer"/>
+    <w:basedOn w:val="Normal"/>
+    <w:link w:val="FooterChar"/>
+    <w:uiPriority w:val="99"/>
+    <w:unhideWhenUsed/>
+    <w:rsid w:val="0073067F"/>
+    <w:pPr>
+      <w:tabs>
+        <w:tab w:val="center" w:pos="4513"/>
+        <w:tab w:val="right" w:pos="9026"/>
+      </w:tabs>
+      <w:spacing w:after="0" w:line="240" w:lineRule="auto"/>
+    </w:pPr>
+  </w:style>
+  <w:style w:type="character" w:customStyle="1" w:styleId="FooterChar">
+    <w:name w:val="Footer Char"/>
+    <w:basedOn w:val="DefaultParagraphFont"/>
+    <w:link w:val="Footer"/>
+    <w:uiPriority w:val="99"/>
+    <w:rsid w:val="0073067F"/>
+  </w:style>
+  <w:style w:type="character" w:customStyle="1" w:styleId="mathmlsrc">
+    <w:name w:val="mathmlsrc"/>
+    <w:basedOn w:val="DefaultParagraphFont"/>
+    <w:rsid w:val="00483CAE"/>
+  </w:style>
+  <w:style w:type="character" w:customStyle="1" w:styleId="mathjax">
+    <w:name w:val="mathjax"/>
+    <w:basedOn w:val="DefaultParagraphFont"/>
+    <w:rsid w:val="00483CAE"/>
+  </w:style>
+  <w:style w:type="character" w:customStyle="1" w:styleId="mi">
+    <w:name w:val="mi"/>
+    <w:basedOn w:val="DefaultParagraphFont"/>
+    <w:rsid w:val="00483CAE"/>
+  </w:style>
+  <w:style w:type="character" w:customStyle="1" w:styleId="mo">
+    <w:name w:val="mo"/>
+    <w:basedOn w:val="DefaultParagraphFont"/>
+    <w:rsid w:val="00483CAE"/>
+  </w:style>
+  <w:style w:type="character" w:customStyle="1" w:styleId="mn">
+    <w:name w:val="mn"/>
+    <w:basedOn w:val="DefaultParagraphFont"/>
+    <w:rsid w:val="00483CAE"/>
+  </w:style>
+  <w:style w:type="character" w:customStyle="1" w:styleId="mtext">
+    <w:name w:val="mtext"/>
+    <w:basedOn w:val="DefaultParagraphFont"/>
+    <w:rsid w:val="00483CAE"/>
+  </w:style>
+  <w:style w:type="character" w:customStyle="1" w:styleId="offscreen">
+    <w:name w:val="offscreen"/>
+    <w:basedOn w:val="DefaultParagraphFont"/>
+    <w:rsid w:val="00483CAE"/>
   </w:style>
 </w:styles>
 </file>

</xml_diff>